<commit_message>
changing search bar to combo box . payroll
</commit_message>
<xml_diff>
--- a/payslip.docx
+++ b/payslip.docx
@@ -7,7 +7,7 @@
         <w:pStyle w:val="Heading1"/>
       </w:pPr>
       <w:r>
-        <w:t>PHRMO SALARY SLIP</w:t>
+        <w:t>PHRMO SALARY SLIP FOR October 16-31, 2019</w:t>
       </w:r>
     </w:p>
     <w:tbl>
@@ -53,7 +53,7 @@
               <w:rPr>
                 <w:b/>
               </w:rPr>
-              <w:t>Agnis, Ma. Kristianne D.</w:t>
+              <w:t>Jaynario, Renato B.</w:t>
             </w:r>
           </w:p>
         </w:tc>
@@ -78,7 +78,7 @@
               <w:rPr>
                 <w:b/>
               </w:rPr>
-              <w:t>Admin Officer 1</w:t>
+              <w:t>admin</w:t>
             </w:r>
           </w:p>
         </w:tc>
@@ -103,7 +103,7 @@
               <w:rPr>
                 <w:b/>
               </w:rPr>
-              <w:t>October 1-15, 2019</w:t>
+              <w:t>October 16-31, 2019</w:t>
             </w:r>
           </w:p>
         </w:tc>
@@ -122,7 +122,7 @@
         <w:rPr>
           <w:b/>
         </w:rPr>
-        <w:t>5,534.00</w:t>
+        <w:t>4,450.00</w:t>
       </w:r>
       <w:r>
         <w:br/>
@@ -142,7 +142,7 @@
         <w:rPr>
           <w:b/>
         </w:rPr>
-        <w:t>5,534.00</w:t>
+        <w:t>4,450.00</w:t>
       </w:r>
     </w:p>
     <w:p>
@@ -191,6 +191,90 @@
           <w:p/>
         </w:tc>
       </w:tr>
+      <w:tr>
+        <w:tc>
+          <w:tcPr>
+            <w:tcW w:type="dxa" w:w="2880"/>
+          </w:tcPr>
+          <w:p/>
+        </w:tc>
+        <w:tc>
+          <w:tcPr>
+            <w:tcW w:type="dxa" w:w="2880"/>
+          </w:tcPr>
+          <w:p>
+            <w:r>
+              <w:t>PAG-IBIG CONTRIBUTION PERSONAL</w:t>
+            </w:r>
+          </w:p>
+        </w:tc>
+        <w:tc>
+          <w:tcPr>
+            <w:tcW w:type="dxa" w:w="2880"/>
+          </w:tcPr>
+          <w:p>
+            <w:r>
+              <w:t>100.00</w:t>
+            </w:r>
+          </w:p>
+        </w:tc>
+      </w:tr>
+      <w:tr>
+        <w:tc>
+          <w:tcPr>
+            <w:tcW w:type="dxa" w:w="2880"/>
+          </w:tcPr>
+          <w:p/>
+        </w:tc>
+        <w:tc>
+          <w:tcPr>
+            <w:tcW w:type="dxa" w:w="2880"/>
+          </w:tcPr>
+          <w:p>
+            <w:r>
+              <w:t>PAG-IBIG HOUSING LOAN</w:t>
+            </w:r>
+          </w:p>
+        </w:tc>
+        <w:tc>
+          <w:tcPr>
+            <w:tcW w:type="dxa" w:w="2880"/>
+          </w:tcPr>
+          <w:p>
+            <w:r>
+              <w:t>100.00</w:t>
+            </w:r>
+          </w:p>
+        </w:tc>
+      </w:tr>
+      <w:tr>
+        <w:tc>
+          <w:tcPr>
+            <w:tcW w:type="dxa" w:w="2880"/>
+          </w:tcPr>
+          <w:p/>
+        </w:tc>
+        <w:tc>
+          <w:tcPr>
+            <w:tcW w:type="dxa" w:w="2880"/>
+          </w:tcPr>
+          <w:p>
+            <w:r>
+              <w:t>GEMPCO-EDUCL. LOAN</w:t>
+            </w:r>
+          </w:p>
+        </w:tc>
+        <w:tc>
+          <w:tcPr>
+            <w:tcW w:type="dxa" w:w="2880"/>
+          </w:tcPr>
+          <w:p>
+            <w:r>
+              <w:t>100.00</w:t>
+            </w:r>
+          </w:p>
+        </w:tc>
+      </w:tr>
     </w:tbl>
     <w:p>
       <w:pPr>
@@ -206,7 +290,7 @@
         <w:rPr>
           <w:b/>
         </w:rPr>
-        <w:t>5,534.00</w:t>
+        <w:t>4,150.00</w:t>
       </w:r>
     </w:p>
     <w:sectPr>

</xml_diff>